<commit_message>
Ranking de inovação - imagens extraídas até a página 20
</commit_message>
<xml_diff>
--- a/referencias/Orientações para slides da apresentação da Difusão SBGTEC.docx
+++ b/referencias/Orientações para slides da apresentação da Difusão SBGTEC.docx
@@ -35,32 +35,75 @@
       </w:r>
     </w:p>
     <w:p>
-      <w:r>
+      <w:pPr>
+        <w:rPr>
+          <w:highlight w:val="yellow"/>
+        </w:rPr>
+      </w:pPr>
+      <w:r>
+        <w:rPr>
+          <w:highlight w:val="yellow"/>
+        </w:rPr>
         <w:t>1º slide – Empresas Inovadoras</w:t>
       </w:r>
     </w:p>
     <w:p>
-      <w:r>
+      <w:pPr>
+        <w:rPr>
+          <w:highlight w:val="yellow"/>
+        </w:rPr>
+      </w:pPr>
+      <w:r>
+        <w:rPr>
+          <w:highlight w:val="yellow"/>
+        </w:rPr>
         <w:t>2º slide – Dispêndio em atividades inovativas 2017</w:t>
       </w:r>
     </w:p>
     <w:p>
-      <w:r>
+      <w:pPr>
+        <w:rPr>
+          <w:highlight w:val="yellow"/>
+        </w:rPr>
+      </w:pPr>
+      <w:r>
+        <w:rPr>
+          <w:highlight w:val="yellow"/>
+        </w:rPr>
         <w:t>3º slide – Taxa de Inovação</w:t>
       </w:r>
     </w:p>
     <w:p>
-      <w:r>
+      <w:pPr>
+        <w:rPr>
+          <w:highlight w:val="yellow"/>
+        </w:rPr>
+      </w:pPr>
+      <w:r>
+        <w:rPr>
+          <w:highlight w:val="yellow"/>
+        </w:rPr>
         <w:t>4º slide – Participação dos gastos nas atividades inovativas das empresas inovadoras (%)</w:t>
       </w:r>
     </w:p>
     <w:p>
-      <w:r>
+      <w:pPr>
+        <w:rPr>
+          <w:highlight w:val="yellow"/>
+        </w:rPr>
+      </w:pPr>
+      <w:r>
+        <w:rPr>
+          <w:highlight w:val="yellow"/>
+        </w:rPr>
         <w:t>5º slide – Empresas inovadoras que utilizam programas do governo para inovar (%)</w:t>
       </w:r>
     </w:p>
     <w:p>
       <w:r>
+        <w:rPr>
+          <w:highlight w:val="yellow"/>
+        </w:rPr>
         <w:t>6º slide – Ranking da importância dos obstáculos para inovar, segundo as empresas inovadoras.</w:t>
       </w:r>
     </w:p>
@@ -82,52 +125,175 @@
       </w:r>
     </w:p>
     <w:p>
-      <w:r>
-        <w:t>1º slide – Líderes Globais em Inovação – 2019 (Figura A, pg 10)</w:t>
-      </w:r>
-    </w:p>
-    <w:p>
-      <w:r>
+      <w:pPr>
+        <w:rPr>
+          <w:highlight w:val="yellow"/>
+        </w:rPr>
+      </w:pPr>
+      <w:r>
+        <w:rPr>
+          <w:highlight w:val="yellow"/>
+        </w:rPr>
+        <w:t xml:space="preserve">1º slide – Líderes Globais em Inovação – 2019 (Figura A, </w:t>
+      </w:r>
+      <w:proofErr w:type="spellStart"/>
+      <w:r>
+        <w:rPr>
+          <w:highlight w:val="yellow"/>
+        </w:rPr>
+        <w:t>pg</w:t>
+      </w:r>
+      <w:proofErr w:type="spellEnd"/>
+      <w:r>
+        <w:rPr>
+          <w:highlight w:val="yellow"/>
+        </w:rPr>
+        <w:t xml:space="preserve"> 10)</w:t>
+      </w:r>
+    </w:p>
+    <w:p>
+      <w:pPr>
+        <w:rPr>
+          <w:highlight w:val="yellow"/>
+        </w:rPr>
+      </w:pPr>
+      <w:r>
+        <w:rPr>
+          <w:highlight w:val="yellow"/>
+        </w:rPr>
         <w:t>2º slide – As 3 principais economias da inovação por grupo de renda (Figura A, pg10)</w:t>
       </w:r>
     </w:p>
     <w:p>
       <w:r>
-        <w:t>3º slide – Proporções por região...empresariais mundiais, 2017 (Figura 12, pg 13)</w:t>
-      </w:r>
-    </w:p>
-    <w:p>
-      <w:r>
-        <w:t xml:space="preserve">4º slide – Desempenho em inovação em diferentes níveis de renda, 2019 (pg 16 – fazer um corte </w:t>
-      </w:r>
-      <w:r>
+        <w:rPr>
+          <w:highlight w:val="yellow"/>
+        </w:rPr>
+        <w:t xml:space="preserve">3º slide – Proporções por região...empresariais mundiais, 2017 (Figura 12, </w:t>
+      </w:r>
+      <w:proofErr w:type="spellStart"/>
+      <w:r>
+        <w:rPr>
+          <w:highlight w:val="yellow"/>
+        </w:rPr>
+        <w:t>pg</w:t>
+      </w:r>
+      <w:proofErr w:type="spellEnd"/>
+      <w:r>
+        <w:rPr>
+          <w:highlight w:val="yellow"/>
+        </w:rPr>
+        <w:t xml:space="preserve"> 13)</w:t>
+      </w:r>
+    </w:p>
+    <w:p>
+      <w:r>
+        <w:rPr>
+          <w:highlight w:val="yellow"/>
+        </w:rPr>
+        <w:t>4º slide – Desempenho em inovação em diferentes níveis de renda, 2019 (</w:t>
+      </w:r>
+      <w:proofErr w:type="spellStart"/>
+      <w:r>
+        <w:rPr>
+          <w:highlight w:val="yellow"/>
+        </w:rPr>
+        <w:t>pg</w:t>
+      </w:r>
+      <w:proofErr w:type="spellEnd"/>
+      <w:r>
+        <w:rPr>
+          <w:highlight w:val="yellow"/>
+        </w:rPr>
+        <w:t xml:space="preserve"> 16 – fazer um corte </w:t>
+      </w:r>
+      <w:r>
+        <w:rPr>
+          <w:highlight w:val="yellow"/>
+        </w:rPr>
         <w:t>abaixo da</w:t>
       </w:r>
       <w:r>
+        <w:rPr>
+          <w:highlight w:val="yellow"/>
+        </w:rPr>
         <w:t xml:space="preserve"> linha da Colômbia – que está abaixo do Brasil</w:t>
       </w:r>
       <w:r>
+        <w:rPr>
+          <w:highlight w:val="yellow"/>
+        </w:rPr>
         <w:t>)</w:t>
       </w:r>
     </w:p>
     <w:p>
       <w:r>
-        <w:t>5º slide – 10 universidades mais bem classificadas em economias de renda média (pg 19)</w:t>
-      </w:r>
-    </w:p>
-    <w:p>
-      <w:r>
-        <w:t>6º slide – Indicadores de qualidade de inovação: 10 principais economias de renda média, 2019 (cortar e colar só a parte do gráfico das economias de renda média – pg 20)</w:t>
-      </w:r>
-    </w:p>
-    <w:p>
-      <w:r>
-        <w:t>7º slide – Principal cluster de economias ou...entre os 50 mais importantes, 2019 (tabela C – pg 21)</w:t>
-      </w:r>
-    </w:p>
-    <w:p>
-      <w:r>
-        <w:t>8º slide – Classificação no Índice Global de Inovação 2019 (fazer uma montagem – 1ª parte: Suíça até Reino Unido, e 2ª parte: Brasil até Argentina – pgs 28 e 29)</w:t>
+        <w:rPr>
+          <w:highlight w:val="yellow"/>
+        </w:rPr>
+        <w:t>5º slide – 10 universidades mais bem classificadas em economias de renda média (</w:t>
+      </w:r>
+      <w:proofErr w:type="spellStart"/>
+      <w:r>
+        <w:rPr>
+          <w:highlight w:val="yellow"/>
+        </w:rPr>
+        <w:t>pg</w:t>
+      </w:r>
+      <w:proofErr w:type="spellEnd"/>
+      <w:r>
+        <w:rPr>
+          <w:highlight w:val="yellow"/>
+        </w:rPr>
+        <w:t xml:space="preserve"> 19)</w:t>
+      </w:r>
+    </w:p>
+    <w:p>
+      <w:r>
+        <w:rPr>
+          <w:highlight w:val="yellow"/>
+        </w:rPr>
+        <w:t xml:space="preserve">6º slide – Indicadores de qualidade de inovação: 10 principais economias de renda média, 2019 (cortar e colar só a parte do gráfico das economias de renda média – </w:t>
+      </w:r>
+      <w:proofErr w:type="spellStart"/>
+      <w:r>
+        <w:rPr>
+          <w:highlight w:val="yellow"/>
+        </w:rPr>
+        <w:t>pg</w:t>
+      </w:r>
+      <w:proofErr w:type="spellEnd"/>
+      <w:r>
+        <w:rPr>
+          <w:highlight w:val="yellow"/>
+        </w:rPr>
+        <w:t xml:space="preserve"> 20)</w:t>
+      </w:r>
+    </w:p>
+    <w:p>
+      <w:r>
+        <w:t xml:space="preserve">7º slide – Principal cluster de economias ou...entre os 50 mais importantes, 2019 (tabela C – </w:t>
+      </w:r>
+      <w:proofErr w:type="spellStart"/>
+      <w:r>
+        <w:t>pg</w:t>
+      </w:r>
+      <w:proofErr w:type="spellEnd"/>
+      <w:r>
+        <w:t xml:space="preserve"> 21)</w:t>
+      </w:r>
+    </w:p>
+    <w:p>
+      <w:r>
+        <w:t xml:space="preserve">8º slide – Classificação no Índice Global de Inovação 2019 (fazer uma montagem – 1ª parte: Suíça até Reino Unido, e 2ª parte: Brasil até Argentina – </w:t>
+      </w:r>
+      <w:proofErr w:type="spellStart"/>
+      <w:r>
+        <w:t>pgs</w:t>
+      </w:r>
+      <w:proofErr w:type="spellEnd"/>
+      <w:r>
+        <w:t xml:space="preserve"> 28 e 29)</w:t>
       </w:r>
     </w:p>
     <w:p/>
@@ -164,38 +330,94 @@
         <w:t xml:space="preserve"> – Dispêndio nacional em ciência e tecnologia </w:t>
       </w:r>
       <w:r>
-        <w:t>(em valores de 2017) por atividade, 2000-2017 – gráfico 1 da pg 21</w:t>
-      </w:r>
-    </w:p>
-    <w:p>
-      <w:r>
-        <w:t>2º slide – Dispêndio nacional em ciência e tecnologia em relação ao PIB por setor, 2000-2017 – gráfico 3 da pg 24</w:t>
-      </w:r>
-    </w:p>
-    <w:p>
-      <w:r>
-        <w:t>3º slide – Dispêndio nacional em pesquisa e desenvolvimento em relação ao PIB por setor, 2000-2017 – gráfico 5 da pg 27</w:t>
-      </w:r>
-    </w:p>
-    <w:p>
-      <w:r>
-        <w:t>4º slide – Distribuição percentual do dispêndio nacional em pesquisa e desenvolvimento por setor, 2000-2017 – gráfico 6 da pg 28</w:t>
+        <w:t xml:space="preserve">(em valores de 2017) por atividade, 2000-2017 – gráfico 1 da </w:t>
+      </w:r>
+      <w:proofErr w:type="spellStart"/>
+      <w:r>
+        <w:t>pg</w:t>
+      </w:r>
+      <w:proofErr w:type="spellEnd"/>
+      <w:r>
+        <w:t xml:space="preserve"> 21</w:t>
+      </w:r>
+    </w:p>
+    <w:p>
+      <w:r>
+        <w:t xml:space="preserve">2º slide – Dispêndio nacional em ciência e tecnologia em relação ao PIB por setor, 2000-2017 – gráfico 3 da </w:t>
+      </w:r>
+      <w:proofErr w:type="spellStart"/>
+      <w:r>
+        <w:t>pg</w:t>
+      </w:r>
+      <w:proofErr w:type="spellEnd"/>
+      <w:r>
+        <w:t xml:space="preserve"> 24</w:t>
+      </w:r>
+    </w:p>
+    <w:p>
+      <w:r>
+        <w:t xml:space="preserve">3º slide – Dispêndio nacional em pesquisa e desenvolvimento em relação ao PIB por setor, 2000-2017 – gráfico 5 da </w:t>
+      </w:r>
+      <w:proofErr w:type="spellStart"/>
+      <w:r>
+        <w:t>pg</w:t>
+      </w:r>
+      <w:proofErr w:type="spellEnd"/>
+      <w:r>
+        <w:t xml:space="preserve"> 27</w:t>
+      </w:r>
+    </w:p>
+    <w:p>
+      <w:r>
+        <w:t xml:space="preserve">4º slide – Distribuição percentual do dispêndio nacional em pesquisa e desenvolvimento por setor, 2000-2017 – gráfico 6 da </w:t>
+      </w:r>
+      <w:proofErr w:type="spellStart"/>
+      <w:r>
+        <w:t>pg</w:t>
+      </w:r>
+      <w:proofErr w:type="spellEnd"/>
+      <w:r>
+        <w:t xml:space="preserve"> 28</w:t>
       </w:r>
     </w:p>
     <w:p>
       <w:r>
         <w:lastRenderedPageBreak/>
-        <w:t>5º slide – Dispêndio do governo federal em ciência e tecnologia (em valores de 2017) por atividade, 2000-2017 – gráfico 7 da pg 32</w:t>
-      </w:r>
-    </w:p>
-    <w:p>
-      <w:r>
-        <w:t>6º slide – Distribuição percentual dos dispêndios do governo federal em ciência e tecnologia, por órgão, 2017 – gráfico 8 da pg 34</w:t>
-      </w:r>
-    </w:p>
-    <w:p>
-      <w:r>
-        <w:t>7º slide – Distribuição percentual dos dispêndios do governo federal em pesquisa e desenvolvimento, por órgão, 2017 – gráfico 9 da pg 36</w:t>
+        <w:t xml:space="preserve">5º slide – Dispêndio do governo federal em ciência e tecnologia (em valores de 2017) por atividade, 2000-2017 – gráfico 7 da </w:t>
+      </w:r>
+      <w:proofErr w:type="spellStart"/>
+      <w:r>
+        <w:t>pg</w:t>
+      </w:r>
+      <w:proofErr w:type="spellEnd"/>
+      <w:r>
+        <w:t xml:space="preserve"> 32</w:t>
+      </w:r>
+    </w:p>
+    <w:p>
+      <w:r>
+        <w:t xml:space="preserve">6º slide – Distribuição percentual dos dispêndios do governo federal em ciência e tecnologia, por órgão, 2017 – gráfico 8 da </w:t>
+      </w:r>
+      <w:proofErr w:type="spellStart"/>
+      <w:r>
+        <w:t>pg</w:t>
+      </w:r>
+      <w:proofErr w:type="spellEnd"/>
+      <w:r>
+        <w:t xml:space="preserve"> 34</w:t>
+      </w:r>
+    </w:p>
+    <w:p>
+      <w:r>
+        <w:t xml:space="preserve">7º slide – Distribuição percentual dos dispêndios do governo federal em pesquisa e desenvolvimento, por órgão, 2017 – gráfico 9 da </w:t>
+      </w:r>
+      <w:proofErr w:type="spellStart"/>
+      <w:r>
+        <w:t>pg</w:t>
+      </w:r>
+      <w:proofErr w:type="spellEnd"/>
+      <w:r>
+        <w:t xml:space="preserve"> 36</w:t>
       </w:r>
     </w:p>
     <w:p>
@@ -208,82 +430,234 @@
     </w:p>
     <w:p>
       <w:r>
-        <w:t>8º slide – Distribuição percentual do valor de renúncia fiscal do governo federal segundo as leis de incentivo à pesquisa, desenvolvimento e capacitação tecnológica, 2018 -gráfico 10 da pg 38</w:t>
-      </w:r>
-    </w:p>
-    <w:p>
-      <w:r>
-        <w:t>9º slide – Distribuição percentual...da federação, 2017 – gráfico 13 da pg 44</w:t>
-      </w:r>
-    </w:p>
-    <w:p>
-      <w:r>
-        <w:t>10º slide – Distribuição percentual...unidade da federação, 2017 – gráfico 14 da pg 46</w:t>
-      </w:r>
-    </w:p>
-    <w:p>
-      <w:r>
-        <w:t>11º slide – Recursos Aplicados – Pós graduação – gráfico 17 da pg 51</w:t>
-      </w:r>
-    </w:p>
-    <w:p>
-      <w:r>
-        <w:t>12º slide – Recursos Aplicados – Setor Empresarial – gráfico 18 da pg 54</w:t>
-      </w:r>
-    </w:p>
-    <w:p>
-      <w:r>
-        <w:t>13º slide – Recursos Humanos – Pesquisadores – gráfico 20 da pg 60</w:t>
-      </w:r>
-    </w:p>
-    <w:p>
-      <w:r>
-        <w:t>14º slide – Recursos Humanos – Pesquisadores – gráfico 21 da pg 62</w:t>
-      </w:r>
-    </w:p>
-    <w:p>
-      <w:r>
-        <w:t>15º slide – Alunos titulados em cursos de Pós-graduação “lato strictu” – gráfico 27 da pg 75</w:t>
-      </w:r>
-    </w:p>
-    <w:p>
-      <w:r>
-        <w:t>16º slide – Alunos titulados em cursos de Pós-graduação “lato strictu”, por grande  área, 2000-2018 – gráfico 29 da pg 78</w:t>
-      </w:r>
-    </w:p>
-    <w:p>
-      <w:r>
-        <w:t>17º slide – Grupo de Pesquisa – Pesquisadores cadastrados no Diretório dos Grupos de Pesquisa do CNPq, por sexo, 2000-20216 – gráfico 34 da pg 88</w:t>
-      </w:r>
-    </w:p>
-    <w:p>
-      <w:r>
-        <w:t>18º slide – Grupo de Pesquisa – Distribuição dos pesquisadores cadastrados no Diretório dos grupos de pesquisa do CNPq, por faixa etária, 2000-2016- gráfico 35 da pg 90</w:t>
-      </w:r>
-    </w:p>
-    <w:p>
-      <w:r>
-        <w:t>19º slide – Nº de artigos publicados...2000-2018 – gráfico 63 da pg 149</w:t>
-      </w:r>
-    </w:p>
-    <w:p>
-      <w:r>
-        <w:t>20º slide – Bolsa de Formação – CNPq-Total de bolsas-ano concedidas no país e no exterior, 2000-2017- gráfico 36 da pg 92</w:t>
-      </w:r>
-    </w:p>
-    <w:p>
-      <w:r>
-        <w:t>21º slide- Bolsa de Formação- CAPES- Total de bolsas de pós-graduação concedidas no Brasil e total de bolsistas de pós-graduação no exterior- gráfico 41 da pg 99</w:t>
-      </w:r>
-    </w:p>
-    <w:p>
-      <w:r>
-        <w:t>22º slide- Produção Científica: Número de artigos brasileiros indexados pela Scopus e percentual em relação ao mundo, 2000-2018- gráfico 46 da pg 109</w:t>
-      </w:r>
-    </w:p>
-    <w:p>
-      <w:r>
-        <w:t>23º slide- Produção Científica: total de pessoas..., 2000-2017- gráfico 60 da pg 145</w:t>
+        <w:t xml:space="preserve">8º slide – Distribuição percentual do valor de renúncia fiscal do governo federal segundo as leis de incentivo à pesquisa, desenvolvimento e capacitação tecnológica, 2018 -gráfico 10 da </w:t>
+      </w:r>
+      <w:proofErr w:type="spellStart"/>
+      <w:r>
+        <w:t>pg</w:t>
+      </w:r>
+      <w:proofErr w:type="spellEnd"/>
+      <w:r>
+        <w:t xml:space="preserve"> 38</w:t>
+      </w:r>
+    </w:p>
+    <w:p>
+      <w:r>
+        <w:t xml:space="preserve">9º slide – Distribuição percentual...da federação, 2017 – gráfico 13 da </w:t>
+      </w:r>
+      <w:proofErr w:type="spellStart"/>
+      <w:r>
+        <w:t>pg</w:t>
+      </w:r>
+      <w:proofErr w:type="spellEnd"/>
+      <w:r>
+        <w:t xml:space="preserve"> 44</w:t>
+      </w:r>
+    </w:p>
+    <w:p>
+      <w:r>
+        <w:t xml:space="preserve">10º slide – Distribuição percentual...unidade da federação, 2017 – gráfico 14 da </w:t>
+      </w:r>
+      <w:proofErr w:type="spellStart"/>
+      <w:r>
+        <w:t>pg</w:t>
+      </w:r>
+      <w:proofErr w:type="spellEnd"/>
+      <w:r>
+        <w:t xml:space="preserve"> 46</w:t>
+      </w:r>
+    </w:p>
+    <w:p>
+      <w:r>
+        <w:t xml:space="preserve">11º slide – Recursos Aplicados – Pós graduação – gráfico 17 da </w:t>
+      </w:r>
+      <w:proofErr w:type="spellStart"/>
+      <w:r>
+        <w:t>pg</w:t>
+      </w:r>
+      <w:proofErr w:type="spellEnd"/>
+      <w:r>
+        <w:t xml:space="preserve"> 51</w:t>
+      </w:r>
+    </w:p>
+    <w:p>
+      <w:r>
+        <w:t xml:space="preserve">12º slide – Recursos Aplicados – Setor Empresarial – gráfico 18 da </w:t>
+      </w:r>
+      <w:proofErr w:type="spellStart"/>
+      <w:r>
+        <w:t>pg</w:t>
+      </w:r>
+      <w:proofErr w:type="spellEnd"/>
+      <w:r>
+        <w:t xml:space="preserve"> 54</w:t>
+      </w:r>
+    </w:p>
+    <w:p>
+      <w:r>
+        <w:t xml:space="preserve">13º slide – Recursos Humanos – Pesquisadores – gráfico 20 da </w:t>
+      </w:r>
+      <w:proofErr w:type="spellStart"/>
+      <w:r>
+        <w:t>pg</w:t>
+      </w:r>
+      <w:proofErr w:type="spellEnd"/>
+      <w:r>
+        <w:t xml:space="preserve"> 60</w:t>
+      </w:r>
+    </w:p>
+    <w:p>
+      <w:r>
+        <w:t xml:space="preserve">14º slide – Recursos Humanos – Pesquisadores – gráfico 21 da </w:t>
+      </w:r>
+      <w:proofErr w:type="spellStart"/>
+      <w:r>
+        <w:t>pg</w:t>
+      </w:r>
+      <w:proofErr w:type="spellEnd"/>
+      <w:r>
+        <w:t xml:space="preserve"> 62</w:t>
+      </w:r>
+    </w:p>
+    <w:p>
+      <w:r>
+        <w:t xml:space="preserve">15º slide – Alunos titulados em cursos de Pós-graduação “lato </w:t>
+      </w:r>
+      <w:proofErr w:type="spellStart"/>
+      <w:r>
+        <w:t>strictu</w:t>
+      </w:r>
+      <w:proofErr w:type="spellEnd"/>
+      <w:r>
+        <w:t xml:space="preserve">” – gráfico 27 da </w:t>
+      </w:r>
+      <w:proofErr w:type="spellStart"/>
+      <w:r>
+        <w:t>pg</w:t>
+      </w:r>
+      <w:proofErr w:type="spellEnd"/>
+      <w:r>
+        <w:t xml:space="preserve"> 75</w:t>
+      </w:r>
+    </w:p>
+    <w:p>
+      <w:r>
+        <w:t xml:space="preserve">16º slide – Alunos titulados em cursos de Pós-graduação “lato </w:t>
+      </w:r>
+      <w:proofErr w:type="spellStart"/>
+      <w:r>
+        <w:t>strictu</w:t>
+      </w:r>
+      <w:proofErr w:type="spellEnd"/>
+      <w:r>
+        <w:t xml:space="preserve">”, por </w:t>
+      </w:r>
+      <w:proofErr w:type="gramStart"/>
+      <w:r>
+        <w:t>grande  área</w:t>
+      </w:r>
+      <w:proofErr w:type="gramEnd"/>
+      <w:r>
+        <w:t xml:space="preserve">, 2000-2018 – gráfico 29 da </w:t>
+      </w:r>
+      <w:proofErr w:type="spellStart"/>
+      <w:r>
+        <w:t>pg</w:t>
+      </w:r>
+      <w:proofErr w:type="spellEnd"/>
+      <w:r>
+        <w:t xml:space="preserve"> 78</w:t>
+      </w:r>
+    </w:p>
+    <w:p>
+      <w:r>
+        <w:t xml:space="preserve">17º slide – Grupo de Pesquisa – Pesquisadores cadastrados no Diretório dos Grupos de Pesquisa do CNPq, por sexo, 2000-20216 – gráfico 34 da </w:t>
+      </w:r>
+      <w:proofErr w:type="spellStart"/>
+      <w:r>
+        <w:t>pg</w:t>
+      </w:r>
+      <w:proofErr w:type="spellEnd"/>
+      <w:r>
+        <w:t xml:space="preserve"> 88</w:t>
+      </w:r>
+    </w:p>
+    <w:p>
+      <w:r>
+        <w:t xml:space="preserve">18º slide – Grupo de Pesquisa – Distribuição dos pesquisadores cadastrados no Diretório dos grupos de pesquisa do CNPq, por faixa etária, 2000-2016- gráfico 35 da </w:t>
+      </w:r>
+      <w:proofErr w:type="spellStart"/>
+      <w:r>
+        <w:t>pg</w:t>
+      </w:r>
+      <w:proofErr w:type="spellEnd"/>
+      <w:r>
+        <w:t xml:space="preserve"> 90</w:t>
+      </w:r>
+    </w:p>
+    <w:p>
+      <w:r>
+        <w:t xml:space="preserve">19º slide – Nº de artigos publicados...2000-2018 – gráfico 63 da </w:t>
+      </w:r>
+      <w:proofErr w:type="spellStart"/>
+      <w:r>
+        <w:t>pg</w:t>
+      </w:r>
+      <w:proofErr w:type="spellEnd"/>
+      <w:r>
+        <w:t xml:space="preserve"> 149</w:t>
+      </w:r>
+    </w:p>
+    <w:p>
+      <w:r>
+        <w:t xml:space="preserve">20º slide – Bolsa de Formação – CNPq-Total de bolsas-ano concedidas no país e no exterior, 2000-2017- gráfico 36 da </w:t>
+      </w:r>
+      <w:proofErr w:type="spellStart"/>
+      <w:r>
+        <w:t>pg</w:t>
+      </w:r>
+      <w:proofErr w:type="spellEnd"/>
+      <w:r>
+        <w:t xml:space="preserve"> 92</w:t>
+      </w:r>
+    </w:p>
+    <w:p>
+      <w:r>
+        <w:t xml:space="preserve">21º slide- Bolsa de Formação- CAPES- Total de bolsas de pós-graduação concedidas no Brasil e total de bolsistas de pós-graduação no exterior- gráfico 41 da </w:t>
+      </w:r>
+      <w:proofErr w:type="spellStart"/>
+      <w:r>
+        <w:t>pg</w:t>
+      </w:r>
+      <w:proofErr w:type="spellEnd"/>
+      <w:r>
+        <w:t xml:space="preserve"> 99</w:t>
+      </w:r>
+    </w:p>
+    <w:p>
+      <w:r>
+        <w:t xml:space="preserve">22º slide- Produção Científica: Número de artigos brasileiros indexados pela Scopus e percentual em relação ao mundo, 2000-2018- gráfico 46 da </w:t>
+      </w:r>
+      <w:proofErr w:type="spellStart"/>
+      <w:r>
+        <w:t>pg</w:t>
+      </w:r>
+      <w:proofErr w:type="spellEnd"/>
+      <w:r>
+        <w:t xml:space="preserve"> 109</w:t>
+      </w:r>
+    </w:p>
+    <w:p>
+      <w:r>
+        <w:t xml:space="preserve">23º slide- Produção Científica: total de pessoas..., 2000-2017- gráfico 60 da </w:t>
+      </w:r>
+      <w:proofErr w:type="spellStart"/>
+      <w:r>
+        <w:t>pg</w:t>
+      </w:r>
+      <w:proofErr w:type="spellEnd"/>
+      <w:r>
+        <w:t xml:space="preserve"> 145</w:t>
       </w:r>
     </w:p>
     <w:p>
@@ -291,28 +665,76 @@
         <w:t xml:space="preserve">24º slide- Produção Científica: </w:t>
       </w:r>
       <w:r>
-        <w:t>Citações de artigos brasileiros publicados em periódicos científicos indexados pela Scopus e percentual em relação ao mundo, 2000-2018- gráfico 47 da pg 111</w:t>
-      </w:r>
-    </w:p>
-    <w:p>
-      <w:r>
-        <w:t>25º slide- Patentes – Pedidos de patentes depositados no INPI...,2000-2017-gráfico 48 da pg 114</w:t>
+        <w:t xml:space="preserve">Citações de artigos brasileiros publicados em periódicos científicos indexados pela Scopus e percentual em relação ao mundo, 2000-2018- gráfico 47 da </w:t>
+      </w:r>
+      <w:proofErr w:type="spellStart"/>
+      <w:r>
+        <w:t>pg</w:t>
+      </w:r>
+      <w:proofErr w:type="spellEnd"/>
+      <w:r>
+        <w:t xml:space="preserve"> 111</w:t>
+      </w:r>
+    </w:p>
+    <w:p>
+      <w:r>
+        <w:t xml:space="preserve">25º slide- Patentes – Pedidos de patentes depositados no INPI...,2000-2017-gráfico 48 da </w:t>
+      </w:r>
+      <w:proofErr w:type="spellStart"/>
+      <w:r>
+        <w:t>pg</w:t>
+      </w:r>
+      <w:proofErr w:type="spellEnd"/>
+      <w:r>
+        <w:t xml:space="preserve"> 114</w:t>
       </w:r>
     </w:p>
     <w:p>
       <w:r>
         <w:lastRenderedPageBreak/>
-        <w:t>26º slide- Patentes- Patentes concedidas pelo INPI, segundo tipo de patentes, 2000-2017-gráfico 50 da pg 117</w:t>
-      </w:r>
-    </w:p>
-    <w:p>
-      <w:r>
-        <w:t>27º slide- Patentes- Pedidos e concessões de invenções junto...(USPTO) 2000-2018- gráfico 53 da pg 121</w:t>
-      </w:r>
-    </w:p>
-    <w:p>
-      <w:r>
-        <w:t>28º slide-Patentes- Pedidos de patentes depositados de acordo com o PCT por áreas tecnológicas selecionadas, 2000-2016- gráfico 54 da pg 123</w:t>
+        <w:t xml:space="preserve">26º slide- Patentes- Patentes concedidas pelo INPI, segundo tipo de patentes, 2000-2017-gráfico 50 da </w:t>
+      </w:r>
+      <w:proofErr w:type="spellStart"/>
+      <w:r>
+        <w:t>pg</w:t>
+      </w:r>
+      <w:proofErr w:type="spellEnd"/>
+      <w:r>
+        <w:t xml:space="preserve"> 117</w:t>
+      </w:r>
+    </w:p>
+    <w:p>
+      <w:r>
+        <w:t>27º slide- Patentes- Pedidos e concessões de invenções junto</w:t>
+      </w:r>
+      <w:proofErr w:type="gramStart"/>
+      <w:r>
+        <w:t>...(</w:t>
+      </w:r>
+      <w:proofErr w:type="gramEnd"/>
+      <w:r>
+        <w:t xml:space="preserve">USPTO) 2000-2018- gráfico 53 da </w:t>
+      </w:r>
+      <w:proofErr w:type="spellStart"/>
+      <w:r>
+        <w:t>pg</w:t>
+      </w:r>
+      <w:proofErr w:type="spellEnd"/>
+      <w:r>
+        <w:t xml:space="preserve"> 121</w:t>
+      </w:r>
+    </w:p>
+    <w:p>
+      <w:r>
+        <w:t xml:space="preserve">28º slide-Patentes- Pedidos de patentes depositados de acordo com o PCT por áreas tecnológicas selecionadas, 2000-2016- gráfico 54 da </w:t>
+      </w:r>
+      <w:proofErr w:type="spellStart"/>
+      <w:r>
+        <w:t>pg</w:t>
+      </w:r>
+      <w:proofErr w:type="spellEnd"/>
+      <w:r>
+        <w:t xml:space="preserve"> 123</w:t>
       </w:r>
     </w:p>
     <w:p/>
@@ -449,6 +871,7 @@
     <w:lsdException w:name="HTML Sample" w:semiHidden="1" w:unhideWhenUsed="1"/>
     <w:lsdException w:name="HTML Typewriter" w:semiHidden="1" w:unhideWhenUsed="1"/>
     <w:lsdException w:name="HTML Variable" w:semiHidden="1" w:unhideWhenUsed="1"/>
+    <w:lsdException w:name="Normal Table" w:semiHidden="1" w:unhideWhenUsed="1"/>
     <w:lsdException w:name="annotation subject" w:semiHidden="1" w:unhideWhenUsed="1"/>
     <w:lsdException w:name="No List" w:semiHidden="1" w:unhideWhenUsed="1"/>
     <w:lsdException w:name="Outline List 1" w:semiHidden="1" w:unhideWhenUsed="1"/>
@@ -494,9 +917,11 @@
     <w:lsdException w:name="Table Subtle 1" w:semiHidden="1" w:unhideWhenUsed="1"/>
     <w:lsdException w:name="Table Subtle 2" w:semiHidden="1" w:unhideWhenUsed="1"/>
     <w:lsdException w:name="Table Web 1" w:semiHidden="1" w:unhideWhenUsed="1"/>
+    <w:lsdException w:name="Table Web 2" w:semiHidden="1" w:unhideWhenUsed="1"/>
     <w:lsdException w:name="Table Web 3" w:semiHidden="1" w:unhideWhenUsed="1"/>
     <w:lsdException w:name="Balloon Text" w:semiHidden="1" w:unhideWhenUsed="1"/>
     <w:lsdException w:name="Table Grid" w:uiPriority="39"/>
+    <w:lsdException w:name="Table Theme" w:semiHidden="1" w:unhideWhenUsed="1"/>
     <w:lsdException w:name="Placeholder Text" w:semiHidden="1"/>
     <w:lsdException w:name="No Spacing" w:uiPriority="1" w:qFormat="1"/>
     <w:lsdException w:name="Light Shading" w:uiPriority="60"/>

</xml_diff>

<commit_message>
Até a página 21
</commit_message>
<xml_diff>
--- a/referencias/Orientações para slides da apresentação da Difusão SBGTEC.docx
+++ b/referencias/Orientações para slides da apresentação da Difusão SBGTEC.docx
@@ -113,15 +113,19 @@
       </w:r>
     </w:p>
     <w:p>
-      <w:r>
-        <w:t xml:space="preserve">- </w:t>
-      </w:r>
-      <w:r>
+      <w:pPr>
+        <w:ind w:left="708"/>
         <w:rPr>
           <w:b/>
           <w:bCs/>
         </w:rPr>
-        <w:t>Para o arquivo Índice Global de Inovação 2019:</w:t>
+      </w:pPr>
+      <w:r>
+        <w:rPr>
+          <w:b/>
+          <w:bCs/>
+        </w:rPr>
+        <w:t>- Para o arquivo Índice Global de Inovação 2019:</w:t>
       </w:r>
     </w:p>
     <w:p>
@@ -272,14 +276,23 @@
     </w:p>
     <w:p>
       <w:r>
+        <w:rPr>
+          <w:highlight w:val="yellow"/>
+        </w:rPr>
         <w:t xml:space="preserve">7º slide – Principal cluster de economias ou...entre os 50 mais importantes, 2019 (tabela C – </w:t>
       </w:r>
       <w:proofErr w:type="spellStart"/>
       <w:r>
-        <w:t>pg</w:t>
-      </w:r>
-      <w:proofErr w:type="spellEnd"/>
-      <w:r>
+        <w:rPr>
+          <w:highlight w:val="yellow"/>
+        </w:rPr>
+        <w:t>pg</w:t>
+      </w:r>
+      <w:proofErr w:type="spellEnd"/>
+      <w:r>
+        <w:rPr>
+          <w:highlight w:val="yellow"/>
+        </w:rPr>
         <w:t xml:space="preserve"> 21)</w:t>
       </w:r>
     </w:p>

</xml_diff>

<commit_message>
Indicadores CTIC até a página 28
</commit_message>
<xml_diff>
--- a/referencias/Orientações para slides da apresentação da Difusão SBGTEC.docx
+++ b/referencias/Orientações para slides da apresentação da Difusão SBGTEC.docx
@@ -337,59 +337,95 @@
     </w:p>
     <w:p>
       <w:r>
-        <w:t>1º Slide</w:t>
-      </w:r>
-      <w:r>
-        <w:t xml:space="preserve"> – Dispêndio nacional em ciência e tecnologia </w:t>
-      </w:r>
-      <w:r>
+        <w:rPr>
+          <w:highlight w:val="yellow"/>
+        </w:rPr>
+        <w:t xml:space="preserve">1º Slide – Dispêndio nacional em ciência e tecnologia </w:t>
+      </w:r>
+      <w:r>
+        <w:rPr>
+          <w:highlight w:val="yellow"/>
+        </w:rPr>
         <w:t xml:space="preserve">(em valores de 2017) por atividade, 2000-2017 – gráfico 1 da </w:t>
       </w:r>
       <w:proofErr w:type="spellStart"/>
       <w:r>
-        <w:t>pg</w:t>
-      </w:r>
-      <w:proofErr w:type="spellEnd"/>
-      <w:r>
+        <w:rPr>
+          <w:highlight w:val="yellow"/>
+        </w:rPr>
+        <w:t>pg</w:t>
+      </w:r>
+      <w:proofErr w:type="spellEnd"/>
+      <w:r>
+        <w:rPr>
+          <w:highlight w:val="yellow"/>
+        </w:rPr>
         <w:t xml:space="preserve"> 21</w:t>
       </w:r>
     </w:p>
     <w:p>
       <w:r>
+        <w:rPr>
+          <w:highlight w:val="yellow"/>
+        </w:rPr>
         <w:t xml:space="preserve">2º slide – Dispêndio nacional em ciência e tecnologia em relação ao PIB por setor, 2000-2017 – gráfico 3 da </w:t>
       </w:r>
       <w:proofErr w:type="spellStart"/>
       <w:r>
-        <w:t>pg</w:t>
-      </w:r>
-      <w:proofErr w:type="spellEnd"/>
-      <w:r>
+        <w:rPr>
+          <w:highlight w:val="yellow"/>
+        </w:rPr>
+        <w:t>pg</w:t>
+      </w:r>
+      <w:proofErr w:type="spellEnd"/>
+      <w:r>
+        <w:rPr>
+          <w:highlight w:val="yellow"/>
+        </w:rPr>
         <w:t xml:space="preserve"> 24</w:t>
       </w:r>
     </w:p>
     <w:p>
       <w:r>
+        <w:rPr>
+          <w:highlight w:val="yellow"/>
+        </w:rPr>
         <w:t xml:space="preserve">3º slide – Dispêndio nacional em pesquisa e desenvolvimento em relação ao PIB por setor, 2000-2017 – gráfico 5 da </w:t>
       </w:r>
       <w:proofErr w:type="spellStart"/>
       <w:r>
-        <w:t>pg</w:t>
-      </w:r>
-      <w:proofErr w:type="spellEnd"/>
-      <w:r>
+        <w:rPr>
+          <w:highlight w:val="yellow"/>
+        </w:rPr>
+        <w:t>pg</w:t>
+      </w:r>
+      <w:proofErr w:type="spellEnd"/>
+      <w:r>
+        <w:rPr>
+          <w:highlight w:val="yellow"/>
+        </w:rPr>
         <w:t xml:space="preserve"> 27</w:t>
       </w:r>
     </w:p>
     <w:p>
       <w:r>
+        <w:rPr>
+          <w:highlight w:val="yellow"/>
+        </w:rPr>
         <w:t xml:space="preserve">4º slide – Distribuição percentual do dispêndio nacional em pesquisa e desenvolvimento por setor, 2000-2017 – gráfico 6 da </w:t>
       </w:r>
       <w:proofErr w:type="spellStart"/>
       <w:r>
-        <w:t>pg</w:t>
-      </w:r>
-      <w:proofErr w:type="spellEnd"/>
-      <w:r>
+        <w:rPr>
+          <w:highlight w:val="yellow"/>
+        </w:rPr>
+        <w:t>pg</w:t>
+      </w:r>
+      <w:proofErr w:type="spellEnd"/>
+      <w:r>
+        <w:rPr>
+          <w:highlight w:val="yellow"/>
+        </w:rPr>
         <w:t xml:space="preserve"> 28</w:t>
       </w:r>
     </w:p>

</xml_diff>

<commit_message>
IMagens do CTI - 28, 32, 34, 36 ,38, 44, 46, 51 e 54
</commit_message>
<xml_diff>
--- a/referencias/Orientações para slides da apresentação da Difusão SBGTEC.docx
+++ b/referencias/Orientações para slides da apresentação da Difusão SBGTEC.docx
@@ -431,41 +431,68 @@
     </w:p>
     <w:p>
       <w:r>
+        <w:rPr>
+          <w:highlight w:val="yellow"/>
+        </w:rPr>
         <w:lastRenderedPageBreak/>
         <w:t xml:space="preserve">5º slide – Dispêndio do governo federal em ciência e tecnologia (em valores de 2017) por atividade, 2000-2017 – gráfico 7 da </w:t>
       </w:r>
       <w:proofErr w:type="spellStart"/>
       <w:r>
-        <w:t>pg</w:t>
-      </w:r>
-      <w:proofErr w:type="spellEnd"/>
-      <w:r>
+        <w:rPr>
+          <w:highlight w:val="yellow"/>
+        </w:rPr>
+        <w:t>pg</w:t>
+      </w:r>
+      <w:proofErr w:type="spellEnd"/>
+      <w:r>
+        <w:rPr>
+          <w:highlight w:val="yellow"/>
+        </w:rPr>
         <w:t xml:space="preserve"> 32</w:t>
       </w:r>
     </w:p>
     <w:p>
       <w:r>
+        <w:rPr>
+          <w:highlight w:val="yellow"/>
+        </w:rPr>
         <w:t xml:space="preserve">6º slide – Distribuição percentual dos dispêndios do governo federal em ciência e tecnologia, por órgão, 2017 – gráfico 8 da </w:t>
       </w:r>
       <w:proofErr w:type="spellStart"/>
       <w:r>
-        <w:t>pg</w:t>
-      </w:r>
-      <w:proofErr w:type="spellEnd"/>
-      <w:r>
+        <w:rPr>
+          <w:highlight w:val="yellow"/>
+        </w:rPr>
+        <w:t>pg</w:t>
+      </w:r>
+      <w:proofErr w:type="spellEnd"/>
+      <w:r>
+        <w:rPr>
+          <w:highlight w:val="yellow"/>
+        </w:rPr>
         <w:t xml:space="preserve"> 34</w:t>
       </w:r>
     </w:p>
     <w:p>
       <w:r>
+        <w:rPr>
+          <w:highlight w:val="yellow"/>
+        </w:rPr>
         <w:t xml:space="preserve">7º slide – Distribuição percentual dos dispêndios do governo federal em pesquisa e desenvolvimento, por órgão, 2017 – gráfico 9 da </w:t>
       </w:r>
       <w:proofErr w:type="spellStart"/>
       <w:r>
-        <w:t>pg</w:t>
-      </w:r>
-      <w:proofErr w:type="spellEnd"/>
-      <w:r>
+        <w:rPr>
+          <w:highlight w:val="yellow"/>
+        </w:rPr>
+        <w:t>pg</w:t>
+      </w:r>
+      <w:proofErr w:type="spellEnd"/>
+      <w:r>
+        <w:rPr>
+          <w:highlight w:val="yellow"/>
+        </w:rPr>
         <w:t xml:space="preserve"> 36</w:t>
       </w:r>
     </w:p>
@@ -479,66 +506,111 @@
     </w:p>
     <w:p>
       <w:r>
+        <w:rPr>
+          <w:highlight w:val="yellow"/>
+        </w:rPr>
         <w:t xml:space="preserve">8º slide – Distribuição percentual do valor de renúncia fiscal do governo federal segundo as leis de incentivo à pesquisa, desenvolvimento e capacitação tecnológica, 2018 -gráfico 10 da </w:t>
       </w:r>
       <w:proofErr w:type="spellStart"/>
       <w:r>
-        <w:t>pg</w:t>
-      </w:r>
-      <w:proofErr w:type="spellEnd"/>
-      <w:r>
+        <w:rPr>
+          <w:highlight w:val="yellow"/>
+        </w:rPr>
+        <w:t>pg</w:t>
+      </w:r>
+      <w:proofErr w:type="spellEnd"/>
+      <w:r>
+        <w:rPr>
+          <w:highlight w:val="yellow"/>
+        </w:rPr>
         <w:t xml:space="preserve"> 38</w:t>
       </w:r>
     </w:p>
     <w:p>
       <w:r>
+        <w:rPr>
+          <w:highlight w:val="yellow"/>
+        </w:rPr>
         <w:t xml:space="preserve">9º slide – Distribuição percentual...da federação, 2017 – gráfico 13 da </w:t>
       </w:r>
       <w:proofErr w:type="spellStart"/>
       <w:r>
-        <w:t>pg</w:t>
-      </w:r>
-      <w:proofErr w:type="spellEnd"/>
-      <w:r>
+        <w:rPr>
+          <w:highlight w:val="yellow"/>
+        </w:rPr>
+        <w:t>pg</w:t>
+      </w:r>
+      <w:proofErr w:type="spellEnd"/>
+      <w:r>
+        <w:rPr>
+          <w:highlight w:val="yellow"/>
+        </w:rPr>
         <w:t xml:space="preserve"> 44</w:t>
       </w:r>
     </w:p>
     <w:p>
       <w:r>
+        <w:rPr>
+          <w:highlight w:val="yellow"/>
+        </w:rPr>
         <w:t xml:space="preserve">10º slide – Distribuição percentual...unidade da federação, 2017 – gráfico 14 da </w:t>
       </w:r>
       <w:proofErr w:type="spellStart"/>
       <w:r>
-        <w:t>pg</w:t>
-      </w:r>
-      <w:proofErr w:type="spellEnd"/>
-      <w:r>
+        <w:rPr>
+          <w:highlight w:val="yellow"/>
+        </w:rPr>
+        <w:t>pg</w:t>
+      </w:r>
+      <w:proofErr w:type="spellEnd"/>
+      <w:r>
+        <w:rPr>
+          <w:highlight w:val="yellow"/>
+        </w:rPr>
         <w:t xml:space="preserve"> 46</w:t>
       </w:r>
     </w:p>
     <w:p>
       <w:r>
+        <w:rPr>
+          <w:highlight w:val="yellow"/>
+        </w:rPr>
         <w:t xml:space="preserve">11º slide – Recursos Aplicados – Pós graduação – gráfico 17 da </w:t>
       </w:r>
       <w:proofErr w:type="spellStart"/>
       <w:r>
-        <w:t>pg</w:t>
-      </w:r>
-      <w:proofErr w:type="spellEnd"/>
-      <w:r>
+        <w:rPr>
+          <w:highlight w:val="yellow"/>
+        </w:rPr>
+        <w:t>pg</w:t>
+      </w:r>
+      <w:proofErr w:type="spellEnd"/>
+      <w:r>
+        <w:rPr>
+          <w:highlight w:val="yellow"/>
+        </w:rPr>
         <w:t xml:space="preserve"> 51</w:t>
       </w:r>
     </w:p>
     <w:p>
       <w:r>
+        <w:rPr>
+          <w:highlight w:val="yellow"/>
+        </w:rPr>
         <w:t xml:space="preserve">12º slide – Recursos Aplicados – Setor Empresarial – gráfico 18 da </w:t>
       </w:r>
       <w:proofErr w:type="spellStart"/>
       <w:r>
-        <w:t>pg</w:t>
-      </w:r>
-      <w:proofErr w:type="spellEnd"/>
-      <w:r>
+        <w:rPr>
+          <w:highlight w:val="yellow"/>
+        </w:rPr>
+        <w:t>pg</w:t>
+      </w:r>
+      <w:proofErr w:type="spellEnd"/>
+      <w:r>
+        <w:rPr>
+          <w:highlight w:val="yellow"/>
+        </w:rPr>
         <w:t xml:space="preserve"> 54</w:t>
       </w:r>
     </w:p>

</xml_diff>

<commit_message>
CTI 60 e 62 Correção do erro e fonte não encontrada ao salvar
</commit_message>
<xml_diff>
--- a/referencias/Orientações para slides da apresentação da Difusão SBGTEC.docx
+++ b/referencias/Orientações para slides da apresentação da Difusão SBGTEC.docx
@@ -616,14 +616,23 @@
     </w:p>
     <w:p>
       <w:r>
+        <w:rPr>
+          <w:highlight w:val="yellow"/>
+        </w:rPr>
         <w:t xml:space="preserve">13º slide – Recursos Humanos – Pesquisadores – gráfico 20 da </w:t>
       </w:r>
       <w:proofErr w:type="spellStart"/>
       <w:r>
-        <w:t>pg</w:t>
-      </w:r>
-      <w:proofErr w:type="spellEnd"/>
-      <w:r>
+        <w:rPr>
+          <w:highlight w:val="yellow"/>
+        </w:rPr>
+        <w:t>pg</w:t>
+      </w:r>
+      <w:proofErr w:type="spellEnd"/>
+      <w:r>
+        <w:rPr>
+          <w:highlight w:val="yellow"/>
+        </w:rPr>
         <w:t xml:space="preserve"> 60</w:t>
       </w:r>
     </w:p>

</xml_diff>

<commit_message>
CTI - 062, 075, 078, 088, 090, 092, 099, 109, 111, 114, 117, 121, 145, 149
</commit_message>
<xml_diff>
--- a/referencias/Orientações para slides da apresentação da Difusão SBGTEC.docx
+++ b/referencias/Orientações para slides da apresentação da Difusão SBGTEC.docx
@@ -638,232 +638,399 @@
     </w:p>
     <w:p>
       <w:r>
+        <w:rPr>
+          <w:highlight w:val="yellow"/>
+        </w:rPr>
         <w:t xml:space="preserve">14º slide – Recursos Humanos – Pesquisadores – gráfico 21 da </w:t>
       </w:r>
       <w:proofErr w:type="spellStart"/>
       <w:r>
-        <w:t>pg</w:t>
-      </w:r>
-      <w:proofErr w:type="spellEnd"/>
-      <w:r>
+        <w:rPr>
+          <w:highlight w:val="yellow"/>
+        </w:rPr>
+        <w:t>pg</w:t>
+      </w:r>
+      <w:proofErr w:type="spellEnd"/>
+      <w:r>
+        <w:rPr>
+          <w:highlight w:val="yellow"/>
+        </w:rPr>
         <w:t xml:space="preserve"> 62</w:t>
       </w:r>
     </w:p>
     <w:p>
       <w:r>
+        <w:rPr>
+          <w:highlight w:val="yellow"/>
+        </w:rPr>
         <w:t xml:space="preserve">15º slide – Alunos titulados em cursos de Pós-graduação “lato </w:t>
       </w:r>
       <w:proofErr w:type="spellStart"/>
       <w:r>
+        <w:rPr>
+          <w:highlight w:val="yellow"/>
+        </w:rPr>
         <w:t>strictu</w:t>
       </w:r>
       <w:proofErr w:type="spellEnd"/>
       <w:r>
+        <w:rPr>
+          <w:highlight w:val="yellow"/>
+        </w:rPr>
         <w:t xml:space="preserve">” – gráfico 27 da </w:t>
       </w:r>
       <w:proofErr w:type="spellStart"/>
       <w:r>
-        <w:t>pg</w:t>
-      </w:r>
-      <w:proofErr w:type="spellEnd"/>
-      <w:r>
+        <w:rPr>
+          <w:highlight w:val="yellow"/>
+        </w:rPr>
+        <w:t>pg</w:t>
+      </w:r>
+      <w:proofErr w:type="spellEnd"/>
+      <w:r>
+        <w:rPr>
+          <w:highlight w:val="yellow"/>
+        </w:rPr>
         <w:t xml:space="preserve"> 75</w:t>
       </w:r>
     </w:p>
     <w:p>
       <w:r>
+        <w:rPr>
+          <w:highlight w:val="yellow"/>
+        </w:rPr>
         <w:t xml:space="preserve">16º slide – Alunos titulados em cursos de Pós-graduação “lato </w:t>
       </w:r>
       <w:proofErr w:type="spellStart"/>
       <w:r>
+        <w:rPr>
+          <w:highlight w:val="yellow"/>
+        </w:rPr>
         <w:t>strictu</w:t>
       </w:r>
       <w:proofErr w:type="spellEnd"/>
       <w:r>
+        <w:rPr>
+          <w:highlight w:val="yellow"/>
+        </w:rPr>
         <w:t xml:space="preserve">”, por </w:t>
       </w:r>
       <w:proofErr w:type="gramStart"/>
       <w:r>
+        <w:rPr>
+          <w:highlight w:val="yellow"/>
+        </w:rPr>
         <w:t>grande  área</w:t>
       </w:r>
       <w:proofErr w:type="gramEnd"/>
       <w:r>
+        <w:rPr>
+          <w:highlight w:val="yellow"/>
+        </w:rPr>
         <w:t xml:space="preserve">, 2000-2018 – gráfico 29 da </w:t>
       </w:r>
       <w:proofErr w:type="spellStart"/>
       <w:r>
-        <w:t>pg</w:t>
-      </w:r>
-      <w:proofErr w:type="spellEnd"/>
-      <w:r>
+        <w:rPr>
+          <w:highlight w:val="yellow"/>
+        </w:rPr>
+        <w:t>pg</w:t>
+      </w:r>
+      <w:proofErr w:type="spellEnd"/>
+      <w:r>
+        <w:rPr>
+          <w:highlight w:val="yellow"/>
+        </w:rPr>
         <w:t xml:space="preserve"> 78</w:t>
       </w:r>
     </w:p>
     <w:p>
       <w:r>
+        <w:rPr>
+          <w:highlight w:val="yellow"/>
+        </w:rPr>
         <w:t xml:space="preserve">17º slide – Grupo de Pesquisa – Pesquisadores cadastrados no Diretório dos Grupos de Pesquisa do CNPq, por sexo, 2000-20216 – gráfico 34 da </w:t>
       </w:r>
       <w:proofErr w:type="spellStart"/>
       <w:r>
-        <w:t>pg</w:t>
-      </w:r>
-      <w:proofErr w:type="spellEnd"/>
-      <w:r>
+        <w:rPr>
+          <w:highlight w:val="yellow"/>
+        </w:rPr>
+        <w:t>pg</w:t>
+      </w:r>
+      <w:proofErr w:type="spellEnd"/>
+      <w:r>
+        <w:rPr>
+          <w:highlight w:val="yellow"/>
+        </w:rPr>
         <w:t xml:space="preserve"> 88</w:t>
       </w:r>
     </w:p>
     <w:p>
       <w:r>
+        <w:rPr>
+          <w:highlight w:val="yellow"/>
+        </w:rPr>
         <w:t xml:space="preserve">18º slide – Grupo de Pesquisa – Distribuição dos pesquisadores cadastrados no Diretório dos grupos de pesquisa do CNPq, por faixa etária, 2000-2016- gráfico 35 da </w:t>
       </w:r>
       <w:proofErr w:type="spellStart"/>
       <w:r>
-        <w:t>pg</w:t>
-      </w:r>
-      <w:proofErr w:type="spellEnd"/>
-      <w:r>
+        <w:rPr>
+          <w:highlight w:val="yellow"/>
+        </w:rPr>
+        <w:t>pg</w:t>
+      </w:r>
+      <w:proofErr w:type="spellEnd"/>
+      <w:r>
+        <w:rPr>
+          <w:highlight w:val="yellow"/>
+        </w:rPr>
         <w:t xml:space="preserve"> 90</w:t>
       </w:r>
     </w:p>
     <w:p>
-      <w:r>
+      <w:pPr>
+        <w:rPr>
+          <w:highlight w:val="yellow"/>
+        </w:rPr>
+      </w:pPr>
+      <w:r>
+        <w:rPr>
+          <w:highlight w:val="yellow"/>
+        </w:rPr>
         <w:t xml:space="preserve">19º slide – Nº de artigos publicados...2000-2018 – gráfico 63 da </w:t>
       </w:r>
       <w:proofErr w:type="spellStart"/>
       <w:r>
-        <w:t>pg</w:t>
-      </w:r>
-      <w:proofErr w:type="spellEnd"/>
-      <w:r>
+        <w:rPr>
+          <w:highlight w:val="yellow"/>
+        </w:rPr>
+        <w:t>pg</w:t>
+      </w:r>
+      <w:proofErr w:type="spellEnd"/>
+      <w:r>
+        <w:rPr>
+          <w:highlight w:val="yellow"/>
+        </w:rPr>
         <w:t xml:space="preserve"> 149</w:t>
       </w:r>
     </w:p>
     <w:p>
       <w:r>
+        <w:rPr>
+          <w:highlight w:val="yellow"/>
+        </w:rPr>
         <w:t xml:space="preserve">20º slide – Bolsa de Formação – CNPq-Total de bolsas-ano concedidas no país e no exterior, 2000-2017- gráfico 36 da </w:t>
       </w:r>
       <w:proofErr w:type="spellStart"/>
       <w:r>
-        <w:t>pg</w:t>
-      </w:r>
-      <w:proofErr w:type="spellEnd"/>
-      <w:r>
+        <w:rPr>
+          <w:highlight w:val="yellow"/>
+        </w:rPr>
+        <w:t>pg</w:t>
+      </w:r>
+      <w:proofErr w:type="spellEnd"/>
+      <w:r>
+        <w:rPr>
+          <w:highlight w:val="yellow"/>
+        </w:rPr>
         <w:t xml:space="preserve"> 92</w:t>
       </w:r>
     </w:p>
     <w:p>
       <w:r>
+        <w:rPr>
+          <w:highlight w:val="yellow"/>
+        </w:rPr>
         <w:t xml:space="preserve">21º slide- Bolsa de Formação- CAPES- Total de bolsas de pós-graduação concedidas no Brasil e total de bolsistas de pós-graduação no exterior- gráfico 41 da </w:t>
       </w:r>
       <w:proofErr w:type="spellStart"/>
       <w:r>
-        <w:t>pg</w:t>
-      </w:r>
-      <w:proofErr w:type="spellEnd"/>
-      <w:r>
+        <w:rPr>
+          <w:highlight w:val="yellow"/>
+        </w:rPr>
+        <w:t>pg</w:t>
+      </w:r>
+      <w:proofErr w:type="spellEnd"/>
+      <w:r>
+        <w:rPr>
+          <w:highlight w:val="yellow"/>
+        </w:rPr>
         <w:t xml:space="preserve"> 99</w:t>
       </w:r>
     </w:p>
     <w:p>
       <w:r>
+        <w:rPr>
+          <w:highlight w:val="yellow"/>
+        </w:rPr>
         <w:t xml:space="preserve">22º slide- Produção Científica: Número de artigos brasileiros indexados pela Scopus e percentual em relação ao mundo, 2000-2018- gráfico 46 da </w:t>
       </w:r>
       <w:proofErr w:type="spellStart"/>
       <w:r>
-        <w:t>pg</w:t>
-      </w:r>
-      <w:proofErr w:type="spellEnd"/>
-      <w:r>
+        <w:rPr>
+          <w:highlight w:val="yellow"/>
+        </w:rPr>
+        <w:t>pg</w:t>
+      </w:r>
+      <w:proofErr w:type="spellEnd"/>
+      <w:r>
+        <w:rPr>
+          <w:highlight w:val="yellow"/>
+        </w:rPr>
         <w:t xml:space="preserve"> 109</w:t>
       </w:r>
     </w:p>
     <w:p>
       <w:r>
+        <w:rPr>
+          <w:highlight w:val="yellow"/>
+        </w:rPr>
         <w:t xml:space="preserve">23º slide- Produção Científica: total de pessoas..., 2000-2017- gráfico 60 da </w:t>
       </w:r>
       <w:proofErr w:type="spellStart"/>
       <w:r>
-        <w:t>pg</w:t>
-      </w:r>
-      <w:proofErr w:type="spellEnd"/>
-      <w:r>
+        <w:rPr>
+          <w:highlight w:val="yellow"/>
+        </w:rPr>
+        <w:t>pg</w:t>
+      </w:r>
+      <w:proofErr w:type="spellEnd"/>
+      <w:r>
+        <w:rPr>
+          <w:highlight w:val="yellow"/>
+        </w:rPr>
         <w:t xml:space="preserve"> 145</w:t>
       </w:r>
     </w:p>
     <w:p>
       <w:r>
+        <w:rPr>
+          <w:highlight w:val="yellow"/>
+        </w:rPr>
         <w:t xml:space="preserve">24º slide- Produção Científica: </w:t>
       </w:r>
       <w:r>
+        <w:rPr>
+          <w:highlight w:val="yellow"/>
+        </w:rPr>
         <w:t xml:space="preserve">Citações de artigos brasileiros publicados em periódicos científicos indexados pela Scopus e percentual em relação ao mundo, 2000-2018- gráfico 47 da </w:t>
       </w:r>
       <w:proofErr w:type="spellStart"/>
       <w:r>
-        <w:t>pg</w:t>
-      </w:r>
-      <w:proofErr w:type="spellEnd"/>
-      <w:r>
+        <w:rPr>
+          <w:highlight w:val="yellow"/>
+        </w:rPr>
+        <w:t>pg</w:t>
+      </w:r>
+      <w:proofErr w:type="spellEnd"/>
+      <w:r>
+        <w:rPr>
+          <w:highlight w:val="yellow"/>
+        </w:rPr>
         <w:t xml:space="preserve"> 111</w:t>
       </w:r>
     </w:p>
     <w:p>
       <w:r>
+        <w:rPr>
+          <w:highlight w:val="yellow"/>
+        </w:rPr>
         <w:t xml:space="preserve">25º slide- Patentes – Pedidos de patentes depositados no INPI...,2000-2017-gráfico 48 da </w:t>
       </w:r>
       <w:proofErr w:type="spellStart"/>
       <w:r>
-        <w:t>pg</w:t>
-      </w:r>
-      <w:proofErr w:type="spellEnd"/>
-      <w:r>
+        <w:rPr>
+          <w:highlight w:val="yellow"/>
+        </w:rPr>
+        <w:t>pg</w:t>
+      </w:r>
+      <w:proofErr w:type="spellEnd"/>
+      <w:r>
+        <w:rPr>
+          <w:highlight w:val="yellow"/>
+        </w:rPr>
         <w:t xml:space="preserve"> 114</w:t>
       </w:r>
     </w:p>
     <w:p>
       <w:r>
+        <w:rPr>
+          <w:highlight w:val="yellow"/>
+        </w:rPr>
         <w:lastRenderedPageBreak/>
         <w:t xml:space="preserve">26º slide- Patentes- Patentes concedidas pelo INPI, segundo tipo de patentes, 2000-2017-gráfico 50 da </w:t>
       </w:r>
       <w:proofErr w:type="spellStart"/>
       <w:r>
-        <w:t>pg</w:t>
-      </w:r>
-      <w:proofErr w:type="spellEnd"/>
-      <w:r>
+        <w:rPr>
+          <w:highlight w:val="yellow"/>
+        </w:rPr>
+        <w:t>pg</w:t>
+      </w:r>
+      <w:proofErr w:type="spellEnd"/>
+      <w:r>
+        <w:rPr>
+          <w:highlight w:val="yellow"/>
+        </w:rPr>
         <w:t xml:space="preserve"> 117</w:t>
       </w:r>
     </w:p>
     <w:p>
       <w:r>
+        <w:rPr>
+          <w:highlight w:val="yellow"/>
+        </w:rPr>
         <w:t>27º slide- Patentes- Pedidos e concessões de invenções junto</w:t>
       </w:r>
       <w:proofErr w:type="gramStart"/>
       <w:r>
+        <w:rPr>
+          <w:highlight w:val="yellow"/>
+        </w:rPr>
         <w:t>...(</w:t>
       </w:r>
       <w:proofErr w:type="gramEnd"/>
       <w:r>
+        <w:rPr>
+          <w:highlight w:val="yellow"/>
+        </w:rPr>
         <w:t xml:space="preserve">USPTO) 2000-2018- gráfico 53 da </w:t>
       </w:r>
       <w:proofErr w:type="spellStart"/>
       <w:r>
-        <w:t>pg</w:t>
-      </w:r>
-      <w:proofErr w:type="spellEnd"/>
-      <w:r>
+        <w:rPr>
+          <w:highlight w:val="yellow"/>
+        </w:rPr>
+        <w:t>pg</w:t>
+      </w:r>
+      <w:proofErr w:type="spellEnd"/>
+      <w:r>
+        <w:rPr>
+          <w:highlight w:val="yellow"/>
+        </w:rPr>
         <w:t xml:space="preserve"> 121</w:t>
       </w:r>
     </w:p>
     <w:p>
       <w:r>
+        <w:rPr>
+          <w:highlight w:val="yellow"/>
+        </w:rPr>
         <w:t xml:space="preserve">28º slide-Patentes- Pedidos de patentes depositados de acordo com o PCT por áreas tecnológicas selecionadas, 2000-2016- gráfico 54 da </w:t>
       </w:r>
       <w:proofErr w:type="spellStart"/>
       <w:r>
-        <w:t>pg</w:t>
-      </w:r>
-      <w:proofErr w:type="spellEnd"/>
-      <w:r>
+        <w:rPr>
+          <w:highlight w:val="yellow"/>
+        </w:rPr>
+        <w:t>pg</w:t>
+      </w:r>
+      <w:proofErr w:type="spellEnd"/>
+      <w:r>
+        <w:rPr>
+          <w:highlight w:val="yellow"/>
+        </w:rPr>
         <w:t xml:space="preserve"> 123</w:t>
       </w:r>
     </w:p>

</xml_diff>